<commit_message>
formatted documents to give a nicer style in the end document
</commit_message>
<xml_diff>
--- a/Header4.docx
+++ b/Header4.docx
@@ -44,6 +44,7 @@
                 <w:lang w:eastAsia="sv-SE"/>
               </w:rPr>
             </w:pPr>
+            <w:proofErr w:type="gramStart"/>
             <w:r>
               <w:rPr>
                 <w:rFonts w:ascii="Calibri" w:eastAsia="Times New Roman" w:hAnsi="Calibri" w:cs="Times New Roman"/>
@@ -62,7 +63,18 @@
                 <w:color w:val="000000"/>
                 <w:lang w:eastAsia="sv-SE"/>
               </w:rPr>
-              <w:t>utföra beräkningar med procent</w:t>
+              <w:t>utföra</w:t>
+            </w:r>
+            <w:proofErr w:type="gramEnd"/>
+            <w:r>
+              <w:rPr>
+                <w:rFonts w:ascii="Calibri" w:eastAsia="Times New Roman" w:hAnsi="Calibri" w:cs="Times New Roman"/>
+                <w:b/>
+                <w:bCs/>
+                <w:color w:val="000000"/>
+                <w:lang w:eastAsia="sv-SE"/>
+              </w:rPr>
+              <w:t xml:space="preserve"> beräkningar med procent</w:t>
             </w:r>
             <w:r>
               <w:rPr>
@@ -141,6 +153,7 @@
                 <w:lang w:eastAsia="sv-SE"/>
               </w:rPr>
             </w:pPr>
+            <w:proofErr w:type="gramStart"/>
             <w:r>
               <w:rPr>
                 <w:rFonts w:ascii="Symbol" w:eastAsia="Times New Roman" w:hAnsi="Symbol" w:cs="Times New Roman"/>
@@ -165,90 +178,16 @@
                 <w:color w:val="000000"/>
                 <w:lang w:eastAsia="sv-SE"/>
               </w:rPr>
-              <w:t>Identifiera vilken typ av problem det är av de tre basproblemen med delen, det hela, eller andelen i procent och beräkna det eftersökta</w:t>
-            </w:r>
-          </w:p>
-        </w:tc>
-        <w:tc>
-          <w:tcPr>
-            <w:tcW w:w="1366" w:type="dxa"/>
-            <w:tcBorders>
-              <w:top w:val="nil"/>
-              <w:left w:val="nil"/>
-              <w:bottom w:val="single" w:sz="4" w:space="0" w:color="auto"/>
-              <w:right w:val="single" w:sz="4" w:space="0" w:color="auto"/>
-            </w:tcBorders>
-            <w:shd w:val="clear" w:color="auto" w:fill="auto"/>
-            <w:noWrap/>
-            <w:vAlign w:val="center"/>
-            <w:hideMark/>
-          </w:tcPr>
-          <w:p>
-            <w:pPr>
-              <w:spacing w:after="0" w:line="240" w:lineRule="auto"/>
-              <w:jc w:val="center"/>
-              <w:rPr>
-                <w:rFonts w:ascii="Calibri" w:eastAsia="Times New Roman" w:hAnsi="Calibri" w:cs="Times New Roman"/>
-                <w:color w:val="000000"/>
-                <w:lang w:eastAsia="sv-SE"/>
-              </w:rPr>
-            </w:pPr>
-            <w:bookmarkStart w:id="0" w:name="_GoBack"/>
-            <w:bookmarkEnd w:id="0"/>
-          </w:p>
-        </w:tc>
-      </w:tr>
-      <w:tr>
-        <w:trPr>
-          <w:trHeight w:val="300"/>
-        </w:trPr>
-        <w:tc>
-          <w:tcPr>
-            <w:tcW w:w="7580" w:type="dxa"/>
-            <w:tcBorders>
-              <w:top w:val="nil"/>
-              <w:left w:val="single" w:sz="4" w:space="0" w:color="auto"/>
-              <w:bottom w:val="single" w:sz="4" w:space="0" w:color="auto"/>
-              <w:right w:val="single" w:sz="4" w:space="0" w:color="auto"/>
-            </w:tcBorders>
-            <w:shd w:val="clear" w:color="auto" w:fill="auto"/>
-            <w:vAlign w:val="center"/>
-            <w:hideMark/>
-          </w:tcPr>
-          <w:p>
-            <w:pPr>
-              <w:spacing w:after="0" w:line="240" w:lineRule="auto"/>
-              <w:rPr>
-                <w:rFonts w:ascii="Symbol" w:eastAsia="Times New Roman" w:hAnsi="Symbol" w:cs="Times New Roman"/>
-                <w:color w:val="000000"/>
-                <w:lang w:eastAsia="sv-SE"/>
-              </w:rPr>
-            </w:pPr>
-            <w:r>
-              <w:rPr>
-                <w:rFonts w:ascii="Symbol" w:eastAsia="Times New Roman" w:hAnsi="Symbol" w:cs="Times New Roman"/>
-                <w:color w:val="000000"/>
-                <w:lang w:eastAsia="sv-SE"/>
-              </w:rPr>
-              <w:t></w:t>
-            </w:r>
-            <w:r>
-              <w:rPr>
-                <w:rFonts w:ascii="Times New Roman" w:eastAsia="Times New Roman" w:hAnsi="Times New Roman" w:cs="Times New Roman"/>
-                <w:color w:val="000000"/>
-                <w:sz w:val="14"/>
-                <w:szCs w:val="14"/>
-                <w:lang w:eastAsia="sv-SE"/>
-              </w:rPr>
-              <w:t xml:space="preserve">         </w:t>
-            </w:r>
-            <w:r>
-              <w:rPr>
-                <w:rFonts w:ascii="Calibri" w:eastAsia="Times New Roman" w:hAnsi="Calibri" w:cs="Times New Roman"/>
-                <w:color w:val="000000"/>
-                <w:lang w:eastAsia="sv-SE"/>
-              </w:rPr>
-              <w:t>Beräkna ökningar och minskningar i procent</w:t>
+              <w:t>Identifiera</w:t>
+            </w:r>
+            <w:proofErr w:type="gramEnd"/>
+            <w:r>
+              <w:rPr>
+                <w:rFonts w:ascii="Calibri" w:eastAsia="Times New Roman" w:hAnsi="Calibri" w:cs="Times New Roman"/>
+                <w:color w:val="000000"/>
+                <w:lang w:eastAsia="sv-SE"/>
+              </w:rPr>
+              <w:t xml:space="preserve"> vilken typ av problem det är av de tre basproblemen med delen, det hela, eller andelen i procent och beräkna det eftersökta</w:t>
             </w:r>
           </w:p>
         </w:tc>
@@ -305,6 +244,7 @@
                 <w:lang w:eastAsia="sv-SE"/>
               </w:rPr>
             </w:pPr>
+            <w:proofErr w:type="gramStart"/>
             <w:r>
               <w:rPr>
                 <w:rFonts w:ascii="Symbol" w:eastAsia="Times New Roman" w:hAnsi="Symbol" w:cs="Times New Roman"/>
@@ -329,7 +269,16 @@
                 <w:color w:val="000000"/>
                 <w:lang w:eastAsia="sv-SE"/>
               </w:rPr>
-              <w:t>Omvandla mellan några enkla bråktal och procent, och tvärtom</w:t>
+              <w:t>Beräkna</w:t>
+            </w:r>
+            <w:proofErr w:type="gramEnd"/>
+            <w:r>
+              <w:rPr>
+                <w:rFonts w:ascii="Calibri" w:eastAsia="Times New Roman" w:hAnsi="Calibri" w:cs="Times New Roman"/>
+                <w:color w:val="000000"/>
+                <w:lang w:eastAsia="sv-SE"/>
+              </w:rPr>
+              <w:t xml:space="preserve"> ökningar och minskningar i procent</w:t>
             </w:r>
           </w:p>
         </w:tc>
@@ -386,6 +335,7 @@
                 <w:lang w:eastAsia="sv-SE"/>
               </w:rPr>
             </w:pPr>
+            <w:proofErr w:type="gramStart"/>
             <w:r>
               <w:rPr>
                 <w:rFonts w:ascii="Symbol" w:eastAsia="Times New Roman" w:hAnsi="Symbol" w:cs="Times New Roman"/>
@@ -410,7 +360,107 @@
                 <w:color w:val="000000"/>
                 <w:lang w:eastAsia="sv-SE"/>
               </w:rPr>
-              <w:t>Omvandla mellan procent, promille och ppm utan problem</w:t>
+              <w:t>Omvandla</w:t>
+            </w:r>
+            <w:proofErr w:type="gramEnd"/>
+            <w:r>
+              <w:rPr>
+                <w:rFonts w:ascii="Calibri" w:eastAsia="Times New Roman" w:hAnsi="Calibri" w:cs="Times New Roman"/>
+                <w:color w:val="000000"/>
+                <w:lang w:eastAsia="sv-SE"/>
+              </w:rPr>
+              <w:t xml:space="preserve"> mellan några enkla bråktal och procent, och tvärtom</w:t>
+            </w:r>
+          </w:p>
+        </w:tc>
+        <w:tc>
+          <w:tcPr>
+            <w:tcW w:w="1366" w:type="dxa"/>
+            <w:tcBorders>
+              <w:top w:val="nil"/>
+              <w:left w:val="nil"/>
+              <w:bottom w:val="single" w:sz="4" w:space="0" w:color="auto"/>
+              <w:right w:val="single" w:sz="4" w:space="0" w:color="auto"/>
+            </w:tcBorders>
+            <w:shd w:val="clear" w:color="auto" w:fill="auto"/>
+            <w:noWrap/>
+            <w:vAlign w:val="center"/>
+            <w:hideMark/>
+          </w:tcPr>
+          <w:p>
+            <w:pPr>
+              <w:spacing w:after="0" w:line="240" w:lineRule="auto"/>
+              <w:jc w:val="center"/>
+              <w:rPr>
+                <w:rFonts w:ascii="Calibri" w:eastAsia="Times New Roman" w:hAnsi="Calibri" w:cs="Times New Roman"/>
+                <w:color w:val="000000"/>
+                <w:lang w:eastAsia="sv-SE"/>
+              </w:rPr>
+            </w:pPr>
+          </w:p>
+        </w:tc>
+      </w:tr>
+      <w:tr>
+        <w:trPr>
+          <w:trHeight w:val="300"/>
+        </w:trPr>
+        <w:tc>
+          <w:tcPr>
+            <w:tcW w:w="7580" w:type="dxa"/>
+            <w:tcBorders>
+              <w:top w:val="nil"/>
+              <w:left w:val="single" w:sz="4" w:space="0" w:color="auto"/>
+              <w:bottom w:val="single" w:sz="4" w:space="0" w:color="auto"/>
+              <w:right w:val="single" w:sz="4" w:space="0" w:color="auto"/>
+            </w:tcBorders>
+            <w:shd w:val="clear" w:color="auto" w:fill="auto"/>
+            <w:vAlign w:val="center"/>
+            <w:hideMark/>
+          </w:tcPr>
+          <w:p>
+            <w:pPr>
+              <w:spacing w:after="0" w:line="240" w:lineRule="auto"/>
+              <w:rPr>
+                <w:rFonts w:ascii="Symbol" w:eastAsia="Times New Roman" w:hAnsi="Symbol" w:cs="Times New Roman"/>
+                <w:color w:val="000000"/>
+                <w:lang w:eastAsia="sv-SE"/>
+              </w:rPr>
+            </w:pPr>
+            <w:proofErr w:type="gramStart"/>
+            <w:r>
+              <w:rPr>
+                <w:rFonts w:ascii="Symbol" w:eastAsia="Times New Roman" w:hAnsi="Symbol" w:cs="Times New Roman"/>
+                <w:color w:val="000000"/>
+                <w:lang w:eastAsia="sv-SE"/>
+              </w:rPr>
+              <w:t></w:t>
+            </w:r>
+            <w:r>
+              <w:rPr>
+                <w:rFonts w:ascii="Times New Roman" w:eastAsia="Times New Roman" w:hAnsi="Times New Roman" w:cs="Times New Roman"/>
+                <w:color w:val="000000"/>
+                <w:sz w:val="14"/>
+                <w:szCs w:val="14"/>
+                <w:lang w:eastAsia="sv-SE"/>
+              </w:rPr>
+              <w:t xml:space="preserve">         </w:t>
+            </w:r>
+            <w:r>
+              <w:rPr>
+                <w:rFonts w:ascii="Calibri" w:eastAsia="Times New Roman" w:hAnsi="Calibri" w:cs="Times New Roman"/>
+                <w:color w:val="000000"/>
+                <w:lang w:eastAsia="sv-SE"/>
+              </w:rPr>
+              <w:t>Omvandla</w:t>
+            </w:r>
+            <w:proofErr w:type="gramEnd"/>
+            <w:r>
+              <w:rPr>
+                <w:rFonts w:ascii="Calibri" w:eastAsia="Times New Roman" w:hAnsi="Calibri" w:cs="Times New Roman"/>
+                <w:color w:val="000000"/>
+                <w:lang w:eastAsia="sv-SE"/>
+              </w:rPr>
+              <w:t xml:space="preserve"> mellan procent, promille och ppm utan problem</w:t>
             </w:r>
           </w:p>
         </w:tc>
@@ -505,6 +555,18 @@
       </w:tr>
     </w:tbl>
     <w:p/>
+    <w:p>
+      <w:pPr>
+        <w:spacing w:after="200"/>
+      </w:pPr>
+      <w:r>
+        <w:br w:type="page"/>
+      </w:r>
+    </w:p>
+    <w:p>
+      <w:bookmarkStart w:id="0" w:name="_GoBack"/>
+      <w:bookmarkEnd w:id="0"/>
+    </w:p>
     <w:sectPr>
       <w:headerReference w:type="even" r:id="rId7"/>
       <w:headerReference w:type="default" r:id="rId8"/>
@@ -1877,7 +1939,7 @@
 </file>
 
 <file path=customXml/itemProps1.xml><?xml version="1.0" encoding="utf-8"?>
-<ds:datastoreItem xmlns:ds="http://schemas.openxmlformats.org/officeDocument/2006/customXml" ds:itemID="{CC77D030-A9C4-4C78-BDC2-D7E73BA6B98E}">
+<ds:datastoreItem xmlns:ds="http://schemas.openxmlformats.org/officeDocument/2006/customXml" ds:itemID="{965B3C7F-F677-42D9-8513-29438013D5BF}">
   <ds:schemaRefs>
     <ds:schemaRef ds:uri="http://schemas.openxmlformats.org/officeDocument/2006/bibliography"/>
   </ds:schemaRefs>

</xml_diff>